<commit_message>
Definicion de un unico usuario administrador
</commit_message>
<xml_diff>
--- a/Modelado_Proyecto_CIEAutomotive/Informe tecnico de residencias ItzelSan.docx
+++ b/Modelado_Proyecto_CIEAutomotive/Informe tecnico de residencias ItzelSan.docx
@@ -2550,8 +2550,6 @@
         </w:rPr>
         <w:t>.</w:t>
       </w:r>
-      <w:bookmarkStart w:id="0" w:name="_GoBack"/>
-      <w:bookmarkEnd w:id="0"/>
     </w:p>
     <w:p>
       <w:pPr>
@@ -2567,6 +2565,7 @@
           <w:szCs w:val="24"/>
         </w:rPr>
       </w:pPr>
+      <w:proofErr w:type="spellStart"/>
       <w:r>
         <w:rPr>
           <w:rFonts w:ascii="Arial" w:hAnsi="Arial" w:cs="Arial"/>
@@ -2577,6 +2576,7 @@
         </w:rPr>
         <w:t>Netbeans</w:t>
       </w:r>
+      <w:proofErr w:type="spellEnd"/>
     </w:p>
     <w:p>
       <w:pPr>
@@ -2617,6 +2617,7 @@
           <w:szCs w:val="24"/>
         </w:rPr>
       </w:pPr>
+      <w:proofErr w:type="spellStart"/>
       <w:r>
         <w:rPr>
           <w:rFonts w:ascii="Arial" w:hAnsi="Arial" w:cs="Arial"/>
@@ -2627,6 +2628,7 @@
         </w:rPr>
         <w:t>Sourcetree</w:t>
       </w:r>
+      <w:proofErr w:type="spellEnd"/>
     </w:p>
     <w:p>
       <w:pPr>
@@ -2642,6 +2644,7 @@
           <w:szCs w:val="24"/>
         </w:rPr>
       </w:pPr>
+      <w:proofErr w:type="spellStart"/>
       <w:r>
         <w:rPr>
           <w:rFonts w:ascii="Arial" w:hAnsi="Arial" w:cs="Arial"/>
@@ -2652,6 +2655,7 @@
         </w:rPr>
         <w:t>Github</w:t>
       </w:r>
+      <w:proofErr w:type="spellEnd"/>
     </w:p>
     <w:p>
       <w:pPr>
@@ -2731,6 +2735,8 @@
           <w:szCs w:val="24"/>
         </w:rPr>
       </w:pPr>
+      <w:bookmarkStart w:id="0" w:name="_GoBack"/>
+      <w:bookmarkEnd w:id="0"/>
     </w:p>
     <w:p>
       <w:pPr>
@@ -2991,217 +2997,19 @@
           <w:b/>
           <w:sz w:val="24"/>
           <w:szCs w:val="24"/>
-        </w:rPr>
-      </w:pPr>
-      <w:r>
-        <w:rPr>
-          <w:rFonts w:ascii="Arial" w:hAnsi="Arial" w:cs="Arial"/>
-          <w:b/>
-          <w:sz w:val="24"/>
-          <w:szCs w:val="24"/>
-        </w:rPr>
-        <w:t>ASP .NET</w:t>
-      </w:r>
-    </w:p>
-    <w:p>
-      <w:pPr>
-        <w:rPr>
-          <w:rFonts w:ascii="Arial" w:hAnsi="Arial" w:cs="Arial"/>
-          <w:sz w:val="24"/>
-          <w:szCs w:val="24"/>
-        </w:rPr>
-      </w:pPr>
-      <w:hyperlink r:id="rId10" w:history="1">
-        <w:r>
-          <w:rPr>
-            <w:rStyle w:val="Hyperlink"/>
-            <w:rFonts w:ascii="Arial" w:hAnsi="Arial" w:cs="Arial"/>
-            <w:sz w:val="24"/>
-            <w:szCs w:val="24"/>
-          </w:rPr>
-          <w:t>https://msdn.microsoft.com/es-es/library/4w3ex9c2(v=vs.100).aspx</w:t>
-        </w:r>
-      </w:hyperlink>
-    </w:p>
-    <w:p>
-      <w:pPr>
-        <w:rPr>
-          <w:rFonts w:ascii="Arial" w:hAnsi="Arial" w:cs="Arial"/>
-          <w:b/>
-          <w:sz w:val="24"/>
-          <w:szCs w:val="24"/>
-        </w:rPr>
-      </w:pPr>
-      <w:hyperlink r:id="rId11" w:history="1">
-        <w:r>
-          <w:rPr>
-            <w:rStyle w:val="Hyperlink"/>
-            <w:rFonts w:ascii="Arial" w:hAnsi="Arial" w:cs="Arial"/>
-            <w:b/>
-            <w:sz w:val="24"/>
-            <w:szCs w:val="24"/>
-          </w:rPr>
-          <w:t>https://msdn.microsoft.com/es-es/library/dd381412(v=vs.108).aspx</w:t>
-        </w:r>
-      </w:hyperlink>
-    </w:p>
-    <w:p>
-      <w:pPr>
-        <w:rPr>
-          <w:rFonts w:ascii="Arial" w:hAnsi="Arial" w:cs="Arial"/>
-          <w:b/>
-          <w:sz w:val="24"/>
-          <w:szCs w:val="24"/>
-        </w:rPr>
-      </w:pPr>
-    </w:p>
-    <w:p>
-      <w:pPr>
-        <w:rPr>
-          <w:rFonts w:ascii="Arial" w:hAnsi="Arial" w:cs="Arial"/>
-          <w:b/>
-          <w:sz w:val="24"/>
-          <w:szCs w:val="24"/>
-        </w:rPr>
-      </w:pPr>
-      <w:r>
-        <w:rPr>
-          <w:rFonts w:ascii="Arial" w:hAnsi="Arial" w:cs="Arial"/>
-          <w:b/>
-          <w:sz w:val="24"/>
-          <w:szCs w:val="24"/>
-        </w:rPr>
-        <w:t>MVC.</w:t>
-      </w:r>
-    </w:p>
-    <w:p>
-      <w:hyperlink r:id="rId12" w:history="1">
-        <w:r>
-          <w:rPr>
-            <w:rStyle w:val="Hyperlink"/>
-          </w:rPr>
-          <w:t>https://www.ibm.com/support/knowledgecenter/es/SSZLC2_8.0.0/com.ibm.commerce.developer.doc/concepts/csdmvcdespat.htm</w:t>
-        </w:r>
-      </w:hyperlink>
-    </w:p>
-    <w:p>
-      <w:hyperlink r:id="rId13" w:history="1">
-        <w:r>
-          <w:rPr>
-            <w:rStyle w:val="Hyperlink"/>
-          </w:rPr>
-          <w:t>https://programarfacil.com/podcast/19-patron-modelo-vista-controlador/</w:t>
-        </w:r>
-      </w:hyperlink>
-    </w:p>
-    <w:p>
-      <w:hyperlink r:id="rId14" w:history="1">
-        <w:r>
-          <w:rPr>
-            <w:rStyle w:val="Hyperlink"/>
-          </w:rPr>
-          <w:t>https://programarfacil.com/blog/que-es-un-orm/</w:t>
-        </w:r>
-      </w:hyperlink>
-    </w:p>
-    <w:p/>
-    <w:p>
-      <w:pPr>
-        <w:rPr>
-          <w:rFonts w:ascii="Arial" w:hAnsi="Arial" w:cs="Arial"/>
-          <w:b/>
-          <w:sz w:val="24"/>
-          <w:szCs w:val="24"/>
           <w:lang w:val="en-US"/>
         </w:rPr>
       </w:pPr>
-      <w:r>
-        <w:rPr>
-          <w:rFonts w:ascii="Arial" w:hAnsi="Arial" w:cs="Arial"/>
-          <w:b/>
-          <w:sz w:val="24"/>
-          <w:szCs w:val="24"/>
-          <w:lang w:val="en-US"/>
-        </w:rPr>
-        <w:t>Entity Framework</w:t>
-      </w:r>
-    </w:p>
-    <w:p>
-      <w:pPr>
-        <w:rPr>
-          <w:rFonts w:ascii="Arial" w:hAnsi="Arial" w:cs="Arial"/>
-          <w:b/>
-          <w:sz w:val="24"/>
-          <w:szCs w:val="24"/>
-          <w:lang w:val="en-US"/>
-        </w:rPr>
-      </w:pPr>
-    </w:p>
-    <w:p>
-      <w:pPr>
-        <w:rPr>
-          <w:rFonts w:ascii="Arial" w:hAnsi="Arial" w:cs="Arial"/>
-          <w:b/>
-          <w:sz w:val="24"/>
-          <w:szCs w:val="24"/>
-          <w:lang w:val="en-US"/>
-        </w:rPr>
-      </w:pPr>
-      <w:r>
-        <w:rPr>
-          <w:rFonts w:ascii="Arial" w:hAnsi="Arial" w:cs="Arial"/>
-          <w:b/>
-          <w:sz w:val="24"/>
-          <w:szCs w:val="24"/>
-          <w:lang w:val="en-US"/>
-        </w:rPr>
-        <w:t>C# (C- Sharp)</w:t>
-      </w:r>
-    </w:p>
-    <w:p>
-      <w:pPr>
-        <w:rPr>
-          <w:b/>
-          <w:lang w:val="en-US"/>
-        </w:rPr>
-      </w:pPr>
-      <w:hyperlink r:id="rId15" w:history="1">
-        <w:r>
-          <w:rPr>
-            <w:rStyle w:val="Hyperlink"/>
-            <w:b/>
-            <w:lang w:val="en-US"/>
-          </w:rPr>
-          <w:t>https://docs.microsoft.com/es-es/dotnet/csharp/getting-started/introduction-to-the-csharp-language-and-the-net-framework</w:t>
-        </w:r>
-      </w:hyperlink>
-    </w:p>
-    <w:p>
-      <w:pPr>
-        <w:rPr>
-          <w:b/>
-          <w:lang w:val="en-US"/>
-        </w:rPr>
-      </w:pPr>
-    </w:p>
-    <w:p>
-      <w:pPr>
-        <w:rPr>
-          <w:rFonts w:ascii="Arial" w:hAnsi="Arial" w:cs="Arial"/>
-          <w:b/>
-          <w:sz w:val="24"/>
-          <w:szCs w:val="24"/>
-        </w:rPr>
-      </w:pPr>
-      <w:r>
-        <w:rPr>
-          <w:rFonts w:ascii="Arial" w:hAnsi="Arial" w:cs="Arial"/>
-          <w:b/>
-          <w:sz w:val="24"/>
-          <w:szCs w:val="24"/>
-        </w:rPr>
-        <w:t>Bootstrap</w:t>
-      </w:r>
+    </w:p>
+    <w:p>
+      <w:pPr>
+        <w:rPr>
+          <w:rFonts w:ascii="Arial" w:hAnsi="Arial" w:cs="Arial"/>
+          <w:b/>
+          <w:sz w:val="24"/>
+          <w:szCs w:val="24"/>
+        </w:rPr>
+      </w:pPr>
     </w:p>
     <w:sectPr>
       <w:pgSz w:w="11906" w:h="16838"/>
@@ -5411,7 +5219,7 @@
 </file>
 
 <file path=customXml/itemProps1.xml><?xml version="1.0" encoding="utf-8"?>
-<ds:datastoreItem xmlns:ds="http://schemas.openxmlformats.org/officeDocument/2006/customXml" ds:itemID="{2AF494A5-F906-4FAE-A46C-82C0EF9FFEF1}">
+<ds:datastoreItem xmlns:ds="http://schemas.openxmlformats.org/officeDocument/2006/customXml" ds:itemID="{70C5683D-1922-4469-A4DD-E5F1ED2ECAFF}">
   <ds:schemaRefs>
     <ds:schemaRef ds:uri="http://schemas.openxmlformats.org/officeDocument/2006/bibliography"/>
   </ds:schemaRefs>

</xml_diff>